<commit_message>
tried to chang eheader format, but for some reason didnt reflect in the paper might be a problem with redoc
</commit_message>
<xml_diff>
--- a/text/reference_doc_v1.docx
+++ b/text/reference_doc_v1.docx
@@ -1,6 +1,6 @@
 
 <file path=word/document.xml><?xml version="1.0" encoding="utf-8"?>
-<w:document xmlns:wpc="http://schemas.microsoft.com/office/word/2010/wordprocessingCanvas" xmlns:cx="http://schemas.microsoft.com/office/drawing/2014/chartex" xmlns:cx1="http://schemas.microsoft.com/office/drawing/2015/9/8/chartex" xmlns:cx2="http://schemas.microsoft.com/office/drawing/2015/10/21/chartex" xmlns:cx3="http://schemas.microsoft.com/office/drawing/2016/5/9/chartex" xmlns:cx4="http://schemas.microsoft.com/office/drawing/2016/5/10/chartex" xmlns:cx5="http://schemas.microsoft.com/office/drawing/2016/5/11/chartex" xmlns:cx6="http://schemas.microsoft.com/office/drawing/2016/5/12/chartex" xmlns:cx7="http://schemas.microsoft.com/office/drawing/2016/5/13/chartex" xmlns:cx8="http://schemas.microsoft.com/office/drawing/2016/5/14/chartex" xmlns:mc="http://schemas.openxmlformats.org/markup-compatibility/2006" xmlns:aink="http://schemas.microsoft.com/office/drawing/2016/ink" xmlns:am3d="http://schemas.microsoft.com/office/drawing/2017/model3d" xmlns:o="urn:schemas-microsoft-com:office:office" xmlns:r="http://schemas.openxmlformats.org/officeDocument/2006/relationships" xmlns:m="http://schemas.openxmlformats.org/officeDocument/2006/math" xmlns:v="urn:schemas-microsoft-com:vml" xmlns:wp14="http://schemas.microsoft.com/office/word/2010/wordprocessingDrawing" xmlns:wp="http://schemas.openxmlformats.org/drawingml/2006/wordprocessingDrawing" xmlns:w10="urn:schemas-microsoft-com:office:word" xmlns:w="http://schemas.openxmlformats.org/wordprocessingml/2006/main" xmlns:w14="http://schemas.microsoft.com/office/word/2010/wordml" xmlns:w15="http://schemas.microsoft.com/office/word/2012/wordml" xmlns:w16cid="http://schemas.microsoft.com/office/word/2016/wordml/cid" xmlns:w16se="http://schemas.microsoft.com/office/word/2015/wordml/symex" xmlns:wpg="http://schemas.microsoft.com/office/word/2010/wordprocessingGroup" xmlns:wpi="http://schemas.microsoft.com/office/word/2010/wordprocessingInk" xmlns:wne="http://schemas.microsoft.com/office/word/2006/wordml" xmlns:wps="http://schemas.microsoft.com/office/word/2010/wordprocessingShape" mc:Ignorable="w14 w15 w16se w16cid wp14">
+<w:document xmlns:wpc="http://schemas.microsoft.com/office/word/2010/wordprocessingCanvas" xmlns:cx="http://schemas.microsoft.com/office/drawing/2014/chartex" xmlns:cx1="http://schemas.microsoft.com/office/drawing/2015/9/8/chartex" xmlns:cx2="http://schemas.microsoft.com/office/drawing/2015/10/21/chartex" xmlns:cx3="http://schemas.microsoft.com/office/drawing/2016/5/9/chartex" xmlns:cx4="http://schemas.microsoft.com/office/drawing/2016/5/10/chartex" xmlns:cx5="http://schemas.microsoft.com/office/drawing/2016/5/11/chartex" xmlns:cx6="http://schemas.microsoft.com/office/drawing/2016/5/12/chartex" xmlns:cx7="http://schemas.microsoft.com/office/drawing/2016/5/13/chartex" xmlns:cx8="http://schemas.microsoft.com/office/drawing/2016/5/14/chartex" xmlns:mc="http://schemas.openxmlformats.org/markup-compatibility/2006" xmlns:aink="http://schemas.microsoft.com/office/drawing/2016/ink" xmlns:am3d="http://schemas.microsoft.com/office/drawing/2017/model3d" xmlns:o="urn:schemas-microsoft-com:office:office" xmlns:r="http://schemas.openxmlformats.org/officeDocument/2006/relationships" xmlns:m="http://schemas.openxmlformats.org/officeDocument/2006/math" xmlns:v="urn:schemas-microsoft-com:vml" xmlns:wp14="http://schemas.microsoft.com/office/word/2010/wordprocessingDrawing" xmlns:wp="http://schemas.openxmlformats.org/drawingml/2006/wordprocessingDrawing" xmlns:w10="urn:schemas-microsoft-com:office:word" xmlns:w="http://schemas.openxmlformats.org/wordprocessingml/2006/main" xmlns:w14="http://schemas.microsoft.com/office/word/2010/wordml" xmlns:w15="http://schemas.microsoft.com/office/word/2012/wordml" xmlns:w16cex="http://schemas.microsoft.com/office/word/2018/wordml/cex" xmlns:w16cid="http://schemas.microsoft.com/office/word/2016/wordml/cid" xmlns:w16="http://schemas.microsoft.com/office/word/2018/wordml" xmlns:w16se="http://schemas.microsoft.com/office/word/2015/wordml/symex" xmlns:wpg="http://schemas.microsoft.com/office/word/2010/wordprocessingGroup" xmlns:wpi="http://schemas.microsoft.com/office/word/2010/wordprocessingInk" xmlns:wne="http://schemas.microsoft.com/office/word/2006/wordml" xmlns:wps="http://schemas.microsoft.com/office/word/2010/wordprocessingShape" mc:Ignorable="w14 w15 w16se w16cid w16 w16cex wp14">
   <w:body>
     <w:p>
       <w:pPr>
@@ -23,9 +23,17 @@
     <w:p>
       <w:pPr>
         <w:pStyle w:val="Heading1"/>
+        <w:rPr>
+          <w:b w:val="0"/>
+          <w:bCs w:val="0"/>
+        </w:rPr>
       </w:pPr>
       <w:bookmarkStart w:id="0" w:name="heading-1"/>
       <w:r>
+        <w:rPr>
+          <w:b w:val="0"/>
+          <w:bCs w:val="0"/>
+        </w:rPr>
         <w:t>Heading 1</w:t>
       </w:r>
       <w:bookmarkEnd w:id="0"/>
@@ -33,9 +41,17 @@
     <w:p>
       <w:pPr>
         <w:pStyle w:val="Heading2"/>
+        <w:rPr>
+          <w:b w:val="0"/>
+          <w:bCs w:val="0"/>
+        </w:rPr>
       </w:pPr>
       <w:bookmarkStart w:id="1" w:name="heading-2"/>
       <w:r>
+        <w:rPr>
+          <w:b w:val="0"/>
+          <w:bCs w:val="0"/>
+        </w:rPr>
         <w:t>Heading 2</w:t>
       </w:r>
       <w:bookmarkEnd w:id="1"/>
@@ -341,7 +357,7 @@
         </w:rPr>
         <w:lastRenderedPageBreak/>
         <w:drawing>
-          <wp:inline distT="0" distB="0" distL="0" distR="0">
+          <wp:inline distT="0" distB="0" distL="0" distR="0" wp14:anchorId="05EC146E" wp14:editId="4CD87396">
             <wp:extent cx="5334000" cy="4267200"/>
             <wp:effectExtent l="0" t="0" r="0" b="0"/>
             <wp:docPr id="1" name="Picture"/>
@@ -390,8 +406,6 @@
       <w:r>
         <w:t>Figure 1.  This is a caption</w:t>
       </w:r>
-      <w:bookmarkStart w:id="3" w:name="_GoBack"/>
-      <w:bookmarkEnd w:id="3"/>
     </w:p>
     <w:p>
       <w:pPr>
@@ -420,7 +434,7 @@
 </file>
 
 <file path=word/endnotes.xml><?xml version="1.0" encoding="utf-8"?>
-<w:endnotes xmlns:wpc="http://schemas.microsoft.com/office/word/2010/wordprocessingCanvas" xmlns:cx="http://schemas.microsoft.com/office/drawing/2014/chartex" xmlns:cx1="http://schemas.microsoft.com/office/drawing/2015/9/8/chartex" xmlns:cx2="http://schemas.microsoft.com/office/drawing/2015/10/21/chartex" xmlns:cx3="http://schemas.microsoft.com/office/drawing/2016/5/9/chartex" xmlns:cx4="http://schemas.microsoft.com/office/drawing/2016/5/10/chartex" xmlns:cx5="http://schemas.microsoft.com/office/drawing/2016/5/11/chartex" xmlns:cx6="http://schemas.microsoft.com/office/drawing/2016/5/12/chartex" xmlns:cx7="http://schemas.microsoft.com/office/drawing/2016/5/13/chartex" xmlns:cx8="http://schemas.microsoft.com/office/drawing/2016/5/14/chartex" xmlns:mc="http://schemas.openxmlformats.org/markup-compatibility/2006" xmlns:aink="http://schemas.microsoft.com/office/drawing/2016/ink" xmlns:am3d="http://schemas.microsoft.com/office/drawing/2017/model3d" xmlns:o="urn:schemas-microsoft-com:office:office" xmlns:r="http://schemas.openxmlformats.org/officeDocument/2006/relationships" xmlns:m="http://schemas.openxmlformats.org/officeDocument/2006/math" xmlns:v="urn:schemas-microsoft-com:vml" xmlns:wp14="http://schemas.microsoft.com/office/word/2010/wordprocessingDrawing" xmlns:wp="http://schemas.openxmlformats.org/drawingml/2006/wordprocessingDrawing" xmlns:w10="urn:schemas-microsoft-com:office:word" xmlns:w="http://schemas.openxmlformats.org/wordprocessingml/2006/main" xmlns:w14="http://schemas.microsoft.com/office/word/2010/wordml" xmlns:w15="http://schemas.microsoft.com/office/word/2012/wordml" xmlns:w16cid="http://schemas.microsoft.com/office/word/2016/wordml/cid" xmlns:w16se="http://schemas.microsoft.com/office/word/2015/wordml/symex" xmlns:wpg="http://schemas.microsoft.com/office/word/2010/wordprocessingGroup" xmlns:wpi="http://schemas.microsoft.com/office/word/2010/wordprocessingInk" xmlns:wne="http://schemas.microsoft.com/office/word/2006/wordml" xmlns:wps="http://schemas.microsoft.com/office/word/2010/wordprocessingShape" mc:Ignorable="w14 w15 w16se w16cid wp14">
+<w:endnotes xmlns:wpc="http://schemas.microsoft.com/office/word/2010/wordprocessingCanvas" xmlns:cx="http://schemas.microsoft.com/office/drawing/2014/chartex" xmlns:cx1="http://schemas.microsoft.com/office/drawing/2015/9/8/chartex" xmlns:cx2="http://schemas.microsoft.com/office/drawing/2015/10/21/chartex" xmlns:cx3="http://schemas.microsoft.com/office/drawing/2016/5/9/chartex" xmlns:cx4="http://schemas.microsoft.com/office/drawing/2016/5/10/chartex" xmlns:cx5="http://schemas.microsoft.com/office/drawing/2016/5/11/chartex" xmlns:cx6="http://schemas.microsoft.com/office/drawing/2016/5/12/chartex" xmlns:cx7="http://schemas.microsoft.com/office/drawing/2016/5/13/chartex" xmlns:cx8="http://schemas.microsoft.com/office/drawing/2016/5/14/chartex" xmlns:mc="http://schemas.openxmlformats.org/markup-compatibility/2006" xmlns:aink="http://schemas.microsoft.com/office/drawing/2016/ink" xmlns:am3d="http://schemas.microsoft.com/office/drawing/2017/model3d" xmlns:o="urn:schemas-microsoft-com:office:office" xmlns:r="http://schemas.openxmlformats.org/officeDocument/2006/relationships" xmlns:m="http://schemas.openxmlformats.org/officeDocument/2006/math" xmlns:v="urn:schemas-microsoft-com:vml" xmlns:wp14="http://schemas.microsoft.com/office/word/2010/wordprocessingDrawing" xmlns:wp="http://schemas.openxmlformats.org/drawingml/2006/wordprocessingDrawing" xmlns:w10="urn:schemas-microsoft-com:office:word" xmlns:w="http://schemas.openxmlformats.org/wordprocessingml/2006/main" xmlns:w14="http://schemas.microsoft.com/office/word/2010/wordml" xmlns:w15="http://schemas.microsoft.com/office/word/2012/wordml" xmlns:w16cex="http://schemas.microsoft.com/office/word/2018/wordml/cex" xmlns:w16cid="http://schemas.microsoft.com/office/word/2016/wordml/cid" xmlns:w16="http://schemas.microsoft.com/office/word/2018/wordml" xmlns:w16se="http://schemas.microsoft.com/office/word/2015/wordml/symex" xmlns:wpg="http://schemas.microsoft.com/office/word/2010/wordprocessingGroup" xmlns:wpi="http://schemas.microsoft.com/office/word/2010/wordprocessingInk" xmlns:wne="http://schemas.microsoft.com/office/word/2006/wordml" xmlns:wps="http://schemas.microsoft.com/office/word/2010/wordprocessingShape" mc:Ignorable="w14 w15 w16se w16cid w16 w16cex wp14">
   <w:endnote w:type="separator" w:id="-1">
     <w:p>
       <w:pPr>
@@ -445,7 +459,7 @@
 </file>
 
 <file path=word/footnotes.xml><?xml version="1.0" encoding="utf-8"?>
-<w:footnotes xmlns:wpc="http://schemas.microsoft.com/office/word/2010/wordprocessingCanvas" xmlns:cx="http://schemas.microsoft.com/office/drawing/2014/chartex" xmlns:cx1="http://schemas.microsoft.com/office/drawing/2015/9/8/chartex" xmlns:cx2="http://schemas.microsoft.com/office/drawing/2015/10/21/chartex" xmlns:cx3="http://schemas.microsoft.com/office/drawing/2016/5/9/chartex" xmlns:cx4="http://schemas.microsoft.com/office/drawing/2016/5/10/chartex" xmlns:cx5="http://schemas.microsoft.com/office/drawing/2016/5/11/chartex" xmlns:cx6="http://schemas.microsoft.com/office/drawing/2016/5/12/chartex" xmlns:cx7="http://schemas.microsoft.com/office/drawing/2016/5/13/chartex" xmlns:cx8="http://schemas.microsoft.com/office/drawing/2016/5/14/chartex" xmlns:mc="http://schemas.openxmlformats.org/markup-compatibility/2006" xmlns:aink="http://schemas.microsoft.com/office/drawing/2016/ink" xmlns:am3d="http://schemas.microsoft.com/office/drawing/2017/model3d" xmlns:o="urn:schemas-microsoft-com:office:office" xmlns:r="http://schemas.openxmlformats.org/officeDocument/2006/relationships" xmlns:m="http://schemas.openxmlformats.org/officeDocument/2006/math" xmlns:v="urn:schemas-microsoft-com:vml" xmlns:wp14="http://schemas.microsoft.com/office/word/2010/wordprocessingDrawing" xmlns:wp="http://schemas.openxmlformats.org/drawingml/2006/wordprocessingDrawing" xmlns:w10="urn:schemas-microsoft-com:office:word" xmlns:w="http://schemas.openxmlformats.org/wordprocessingml/2006/main" xmlns:w14="http://schemas.microsoft.com/office/word/2010/wordml" xmlns:w15="http://schemas.microsoft.com/office/word/2012/wordml" xmlns:w16cid="http://schemas.microsoft.com/office/word/2016/wordml/cid" xmlns:w16se="http://schemas.microsoft.com/office/word/2015/wordml/symex" xmlns:wpg="http://schemas.microsoft.com/office/word/2010/wordprocessingGroup" xmlns:wpi="http://schemas.microsoft.com/office/word/2010/wordprocessingInk" xmlns:wne="http://schemas.microsoft.com/office/word/2006/wordml" xmlns:wps="http://schemas.microsoft.com/office/word/2010/wordprocessingShape" mc:Ignorable="w14 w15 w16se w16cid wp14">
+<w:footnotes xmlns:wpc="http://schemas.microsoft.com/office/word/2010/wordprocessingCanvas" xmlns:cx="http://schemas.microsoft.com/office/drawing/2014/chartex" xmlns:cx1="http://schemas.microsoft.com/office/drawing/2015/9/8/chartex" xmlns:cx2="http://schemas.microsoft.com/office/drawing/2015/10/21/chartex" xmlns:cx3="http://schemas.microsoft.com/office/drawing/2016/5/9/chartex" xmlns:cx4="http://schemas.microsoft.com/office/drawing/2016/5/10/chartex" xmlns:cx5="http://schemas.microsoft.com/office/drawing/2016/5/11/chartex" xmlns:cx6="http://schemas.microsoft.com/office/drawing/2016/5/12/chartex" xmlns:cx7="http://schemas.microsoft.com/office/drawing/2016/5/13/chartex" xmlns:cx8="http://schemas.microsoft.com/office/drawing/2016/5/14/chartex" xmlns:mc="http://schemas.openxmlformats.org/markup-compatibility/2006" xmlns:aink="http://schemas.microsoft.com/office/drawing/2016/ink" xmlns:am3d="http://schemas.microsoft.com/office/drawing/2017/model3d" xmlns:o="urn:schemas-microsoft-com:office:office" xmlns:r="http://schemas.openxmlformats.org/officeDocument/2006/relationships" xmlns:m="http://schemas.openxmlformats.org/officeDocument/2006/math" xmlns:v="urn:schemas-microsoft-com:vml" xmlns:wp14="http://schemas.microsoft.com/office/word/2010/wordprocessingDrawing" xmlns:wp="http://schemas.openxmlformats.org/drawingml/2006/wordprocessingDrawing" xmlns:w10="urn:schemas-microsoft-com:office:word" xmlns:w="http://schemas.openxmlformats.org/wordprocessingml/2006/main" xmlns:w14="http://schemas.microsoft.com/office/word/2010/wordml" xmlns:w15="http://schemas.microsoft.com/office/word/2012/wordml" xmlns:w16cex="http://schemas.microsoft.com/office/word/2018/wordml/cex" xmlns:w16cid="http://schemas.microsoft.com/office/word/2016/wordml/cid" xmlns:w16="http://schemas.microsoft.com/office/word/2018/wordml" xmlns:w16se="http://schemas.microsoft.com/office/word/2015/wordml/symex" xmlns:wpg="http://schemas.microsoft.com/office/word/2010/wordprocessingGroup" xmlns:wpi="http://schemas.microsoft.com/office/word/2010/wordprocessingInk" xmlns:wne="http://schemas.microsoft.com/office/word/2006/wordml" xmlns:wps="http://schemas.microsoft.com/office/word/2010/wordprocessingShape" mc:Ignorable="w14 w15 w16se w16cid w16 w16cex wp14">
   <w:footnote w:type="separator" w:id="-1">
     <w:p>
       <w:r>
@@ -464,7 +478,7 @@
 </file>
 
 <file path=word/numbering.xml><?xml version="1.0" encoding="utf-8"?>
-<w:numbering xmlns:wpc="http://schemas.microsoft.com/office/word/2010/wordprocessingCanvas" xmlns:cx="http://schemas.microsoft.com/office/drawing/2014/chartex" xmlns:cx1="http://schemas.microsoft.com/office/drawing/2015/9/8/chartex" xmlns:cx2="http://schemas.microsoft.com/office/drawing/2015/10/21/chartex" xmlns:cx3="http://schemas.microsoft.com/office/drawing/2016/5/9/chartex" xmlns:cx4="http://schemas.microsoft.com/office/drawing/2016/5/10/chartex" xmlns:cx5="http://schemas.microsoft.com/office/drawing/2016/5/11/chartex" xmlns:cx6="http://schemas.microsoft.com/office/drawing/2016/5/12/chartex" xmlns:cx7="http://schemas.microsoft.com/office/drawing/2016/5/13/chartex" xmlns:cx8="http://schemas.microsoft.com/office/drawing/2016/5/14/chartex" xmlns:mc="http://schemas.openxmlformats.org/markup-compatibility/2006" xmlns:aink="http://schemas.microsoft.com/office/drawing/2016/ink" xmlns:am3d="http://schemas.microsoft.com/office/drawing/2017/model3d" xmlns:o="urn:schemas-microsoft-com:office:office" xmlns:r="http://schemas.openxmlformats.org/officeDocument/2006/relationships" xmlns:m="http://schemas.openxmlformats.org/officeDocument/2006/math" xmlns:v="urn:schemas-microsoft-com:vml" xmlns:wp14="http://schemas.microsoft.com/office/word/2010/wordprocessingDrawing" xmlns:wp="http://schemas.openxmlformats.org/drawingml/2006/wordprocessingDrawing" xmlns:w10="urn:schemas-microsoft-com:office:word" xmlns:w="http://schemas.openxmlformats.org/wordprocessingml/2006/main" xmlns:w14="http://schemas.microsoft.com/office/word/2010/wordml" xmlns:w15="http://schemas.microsoft.com/office/word/2012/wordml" xmlns:w16cid="http://schemas.microsoft.com/office/word/2016/wordml/cid" xmlns:w16se="http://schemas.microsoft.com/office/word/2015/wordml/symex" xmlns:wpg="http://schemas.microsoft.com/office/word/2010/wordprocessingGroup" xmlns:wpi="http://schemas.microsoft.com/office/word/2010/wordprocessingInk" xmlns:wne="http://schemas.microsoft.com/office/word/2006/wordml" xmlns:wps="http://schemas.microsoft.com/office/word/2010/wordprocessingShape" mc:Ignorable="w14 w15 w16se w16cid wp14">
+<w:numbering xmlns:wpc="http://schemas.microsoft.com/office/word/2010/wordprocessingCanvas" xmlns:cx="http://schemas.microsoft.com/office/drawing/2014/chartex" xmlns:cx1="http://schemas.microsoft.com/office/drawing/2015/9/8/chartex" xmlns:cx2="http://schemas.microsoft.com/office/drawing/2015/10/21/chartex" xmlns:cx3="http://schemas.microsoft.com/office/drawing/2016/5/9/chartex" xmlns:cx4="http://schemas.microsoft.com/office/drawing/2016/5/10/chartex" xmlns:cx5="http://schemas.microsoft.com/office/drawing/2016/5/11/chartex" xmlns:cx6="http://schemas.microsoft.com/office/drawing/2016/5/12/chartex" xmlns:cx7="http://schemas.microsoft.com/office/drawing/2016/5/13/chartex" xmlns:cx8="http://schemas.microsoft.com/office/drawing/2016/5/14/chartex" xmlns:mc="http://schemas.openxmlformats.org/markup-compatibility/2006" xmlns:aink="http://schemas.microsoft.com/office/drawing/2016/ink" xmlns:am3d="http://schemas.microsoft.com/office/drawing/2017/model3d" xmlns:o="urn:schemas-microsoft-com:office:office" xmlns:r="http://schemas.openxmlformats.org/officeDocument/2006/relationships" xmlns:m="http://schemas.openxmlformats.org/officeDocument/2006/math" xmlns:v="urn:schemas-microsoft-com:vml" xmlns:wp14="http://schemas.microsoft.com/office/word/2010/wordprocessingDrawing" xmlns:wp="http://schemas.openxmlformats.org/drawingml/2006/wordprocessingDrawing" xmlns:w10="urn:schemas-microsoft-com:office:word" xmlns:w="http://schemas.openxmlformats.org/wordprocessingml/2006/main" xmlns:w14="http://schemas.microsoft.com/office/word/2010/wordml" xmlns:w15="http://schemas.microsoft.com/office/word/2012/wordml" xmlns:w16cex="http://schemas.microsoft.com/office/word/2018/wordml/cex" xmlns:w16cid="http://schemas.microsoft.com/office/word/2016/wordml/cid" xmlns:w16="http://schemas.microsoft.com/office/word/2018/wordml" xmlns:w16se="http://schemas.microsoft.com/office/word/2015/wordml/symex" xmlns:wpg="http://schemas.microsoft.com/office/word/2010/wordprocessingGroup" xmlns:wpi="http://schemas.microsoft.com/office/word/2010/wordprocessingInk" xmlns:wne="http://schemas.microsoft.com/office/word/2006/wordml" xmlns:wps="http://schemas.microsoft.com/office/word/2010/wordprocessingShape" mc:Ignorable="w14 w15 w16se w16cid w16 w16cex wp14">
   <w:abstractNum w:abstractNumId="0" w15:restartNumberingAfterBreak="0">
     <w:nsid w:val="FFFFFF7C"/>
     <w:multiLevelType w:val="singleLevel"/>
@@ -898,7 +912,7 @@
 </file>
 
 <file path=word/styles.xml><?xml version="1.0" encoding="utf-8"?>
-<w:styles xmlns:mc="http://schemas.openxmlformats.org/markup-compatibility/2006" xmlns:r="http://schemas.openxmlformats.org/officeDocument/2006/relationships" xmlns:w="http://schemas.openxmlformats.org/wordprocessingml/2006/main" xmlns:w14="http://schemas.microsoft.com/office/word/2010/wordml" xmlns:w15="http://schemas.microsoft.com/office/word/2012/wordml" xmlns:w16cid="http://schemas.microsoft.com/office/word/2016/wordml/cid" xmlns:w16se="http://schemas.microsoft.com/office/word/2015/wordml/symex" mc:Ignorable="w14 w15 w16se w16cid">
+<w:styles xmlns:mc="http://schemas.openxmlformats.org/markup-compatibility/2006" xmlns:r="http://schemas.openxmlformats.org/officeDocument/2006/relationships" xmlns:w="http://schemas.openxmlformats.org/wordprocessingml/2006/main" xmlns:w14="http://schemas.microsoft.com/office/word/2010/wordml" xmlns:w15="http://schemas.microsoft.com/office/word/2012/wordml" xmlns:w16cex="http://schemas.microsoft.com/office/word/2018/wordml/cex" xmlns:w16cid="http://schemas.microsoft.com/office/word/2016/wordml/cid" xmlns:w16="http://schemas.microsoft.com/office/word/2018/wordml" xmlns:w16se="http://schemas.microsoft.com/office/word/2015/wordml/symex" mc:Ignorable="w14 w15 w16se w16cid w16 w16cex">
   <w:docDefaults>
     <w:rPrDefault>
       <w:rPr>

</xml_diff>